<commit_message>
slight change to practice sheet
</commit_message>
<xml_diff>
--- a/Practice_Sheets/C1+C2_Practice_Sheet.docx
+++ b/Practice_Sheets/C1+C2_Practice_Sheet.docx
@@ -166,27 +166,8 @@
           <w:t xml:space="preserve">migration.csv</w:t>
         </w:r>
       </w:hyperlink>
-    </w:p>
-    <w:p>
-      <w:pPr>
-        <w:numPr>
-          <w:numId w:val="5"/>
-          <w:ilvl w:val="1"/>
-        </w:numPr>
-      </w:pPr>
-      <w:r>
-        <w:t xml:space="preserve">Find some information on indexing of data frames.</w:t>
-      </w:r>
-    </w:p>
-    <w:p>
-      <w:pPr>
-        <w:numPr>
-          <w:numId w:val="5"/>
-          <w:ilvl w:val="1"/>
-        </w:numPr>
-      </w:pPr>
-      <w:r>
-        <w:t xml:space="preserve">Output a table of summary statistics for the migration data where the variable mass is less than 24.</w:t>
+      <w:r>
+        <w:t xml:space="preserve">. Output a table of summary statistics for the migration data where the variable mass is less than 24 (you might need to do look up a few things).</w:t>
       </w:r>
     </w:p>
   </w:body>
@@ -414,30 +395,6 @@
     </w:lvlOverride>
   </w:num>
   <w:num w:numId="4">
-    <w:abstractNumId w:val="2"/>
-    <w:lvlOverride w:ilvl="0">
-      <w:startOverride w:val="1"/>
-    </w:lvlOverride>
-    <w:lvlOverride w:ilvl="1">
-      <w:startOverride w:val="1"/>
-    </w:lvlOverride>
-    <w:lvlOverride w:ilvl="2">
-      <w:startOverride w:val="1"/>
-    </w:lvlOverride>
-    <w:lvlOverride w:ilvl="3">
-      <w:startOverride w:val="1"/>
-    </w:lvlOverride>
-    <w:lvlOverride w:ilvl="4">
-      <w:startOverride w:val="1"/>
-    </w:lvlOverride>
-    <w:lvlOverride w:ilvl="5">
-      <w:startOverride w:val="1"/>
-    </w:lvlOverride>
-    <w:lvlOverride w:ilvl="6">
-      <w:startOverride w:val="1"/>
-    </w:lvlOverride>
-  </w:num>
-  <w:num w:numId="5">
     <w:abstractNumId w:val="2"/>
     <w:lvlOverride w:ilvl="0">
       <w:startOverride w:val="1"/>

</xml_diff>